<commit_message>
Move AutoML to first ML Lecture
</commit_message>
<xml_diff>
--- a/0 - Syllabus/DSBA-6190_Syllabus_Fall2019.docx
+++ b/0 - Syllabus/DSBA-6190_Syllabus_Fall2019.docx
@@ -373,8 +373,6 @@
               </w:rPr>
               <w:t>colby.ford@uncc.edu</w:t>
             </w:r>
-            <w:bookmarkStart w:id="0" w:name="_GoBack"/>
-            <w:bookmarkEnd w:id="0"/>
           </w:p>
         </w:tc>
         <w:tc>
@@ -2049,7 +2047,7 @@
           <w:szCs w:val="20"/>
         </w:rPr>
       </w:pPr>
-      <w:bookmarkStart w:id="1" w:name="_Hlk530141120"/>
+      <w:bookmarkStart w:id="0" w:name="_Hlk530141120"/>
       <w:r>
         <w:rPr>
           <w:rFonts w:ascii="Segoe UI" w:hAnsi="Segoe UI" w:cs="Segoe UI"/>
@@ -2088,7 +2086,7 @@
           </w:r>
         </w:sdtContent>
       </w:sdt>
-      <w:bookmarkEnd w:id="1"/>
+      <w:bookmarkEnd w:id="0"/>
     </w:p>
     <w:tbl>
       <w:tblPr>
@@ -2696,15 +2694,7 @@
                 <w:sz w:val="20"/>
                 <w:szCs w:val="20"/>
               </w:rPr>
-              <w:t xml:space="preserve">September </w:t>
-            </w:r>
-            <w:r>
-              <w:rPr>
-                <w:rFonts w:ascii="Segoe UI" w:hAnsi="Segoe UI" w:cs="Segoe UI"/>
-                <w:sz w:val="20"/>
-                <w:szCs w:val="20"/>
-              </w:rPr>
-              <w:t>12</w:t>
+              <w:t>September 12</w:t>
             </w:r>
             <w:r>
               <w:rPr>
@@ -2813,6 +2803,31 @@
               <w:t>Cognitive Services</w:t>
             </w:r>
           </w:p>
+          <w:p>
+            <w:pPr>
+              <w:pStyle w:val="ListParagraph"/>
+              <w:numPr>
+                <w:ilvl w:val="0"/>
+                <w:numId w:val="20"/>
+              </w:numPr>
+              <w:cnfStyle w:val="000000000000" w:firstRow="0" w:lastRow="0" w:firstColumn="0" w:lastColumn="0" w:oddVBand="0" w:evenVBand="0" w:oddHBand="0" w:evenHBand="0" w:firstRowFirstColumn="0" w:firstRowLastColumn="0" w:lastRowFirstColumn="0" w:lastRowLastColumn="0"/>
+              <w:rPr>
+                <w:rFonts w:ascii="Segoe UI" w:hAnsi="Segoe UI" w:cs="Segoe UI"/>
+                <w:sz w:val="20"/>
+                <w:szCs w:val="20"/>
+              </w:rPr>
+            </w:pPr>
+            <w:r>
+              <w:rPr>
+                <w:rFonts w:ascii="Segoe UI" w:hAnsi="Segoe UI" w:cs="Segoe UI"/>
+                <w:sz w:val="20"/>
+                <w:szCs w:val="20"/>
+              </w:rPr>
+              <w:t>Automated Machine Learning</w:t>
+            </w:r>
+            <w:bookmarkStart w:id="1" w:name="_GoBack"/>
+            <w:bookmarkEnd w:id="1"/>
+          </w:p>
         </w:tc>
         <w:tc>
           <w:tcPr>
@@ -2876,15 +2891,7 @@
                 <w:sz w:val="20"/>
                 <w:szCs w:val="20"/>
               </w:rPr>
-              <w:t xml:space="preserve">September </w:t>
-            </w:r>
-            <w:r>
-              <w:rPr>
-                <w:rFonts w:ascii="Segoe UI" w:hAnsi="Segoe UI" w:cs="Segoe UI"/>
-                <w:sz w:val="20"/>
-                <w:szCs w:val="20"/>
-              </w:rPr>
-              <w:t>19</w:t>
+              <w:t>September 19</w:t>
             </w:r>
             <w:r>
               <w:rPr>
@@ -3031,15 +3038,7 @@
                 <w:sz w:val="20"/>
                 <w:szCs w:val="20"/>
               </w:rPr>
-              <w:t xml:space="preserve">September </w:t>
-            </w:r>
-            <w:r>
-              <w:rPr>
-                <w:rFonts w:ascii="Segoe UI" w:hAnsi="Segoe UI" w:cs="Segoe UI"/>
-                <w:sz w:val="20"/>
-                <w:szCs w:val="20"/>
-              </w:rPr>
-              <w:t>26</w:t>
+              <w:t>September 26</w:t>
             </w:r>
             <w:r>
               <w:rPr>
@@ -3164,29 +3163,6 @@
               <w:t>Parallelization</w:t>
             </w:r>
           </w:p>
-          <w:p>
-            <w:pPr>
-              <w:pStyle w:val="ListParagraph"/>
-              <w:numPr>
-                <w:ilvl w:val="0"/>
-                <w:numId w:val="22"/>
-              </w:numPr>
-              <w:cnfStyle w:val="000000000000" w:firstRow="0" w:lastRow="0" w:firstColumn="0" w:lastColumn="0" w:oddVBand="0" w:evenVBand="0" w:oddHBand="0" w:evenHBand="0" w:firstRowFirstColumn="0" w:firstRowLastColumn="0" w:lastRowFirstColumn="0" w:lastRowLastColumn="0"/>
-              <w:rPr>
-                <w:rFonts w:ascii="Segoe UI" w:hAnsi="Segoe UI" w:cs="Segoe UI"/>
-                <w:sz w:val="20"/>
-                <w:szCs w:val="20"/>
-              </w:rPr>
-            </w:pPr>
-            <w:r>
-              <w:rPr>
-                <w:rFonts w:ascii="Segoe UI" w:hAnsi="Segoe UI" w:cs="Segoe UI"/>
-                <w:sz w:val="20"/>
-                <w:szCs w:val="20"/>
-              </w:rPr>
-              <w:t>Automated Machine Learning</w:t>
-            </w:r>
-          </w:p>
         </w:tc>
         <w:tc>
           <w:tcPr>
@@ -3224,23 +3200,7 @@
                 <w:sz w:val="20"/>
                 <w:szCs w:val="20"/>
               </w:rPr>
-              <w:t>October</w:t>
-            </w:r>
-            <w:r>
-              <w:rPr>
-                <w:rFonts w:ascii="Segoe UI" w:hAnsi="Segoe UI" w:cs="Segoe UI"/>
-                <w:sz w:val="20"/>
-                <w:szCs w:val="20"/>
-              </w:rPr>
-              <w:t xml:space="preserve"> </w:t>
-            </w:r>
-            <w:r>
-              <w:rPr>
-                <w:rFonts w:ascii="Segoe UI" w:hAnsi="Segoe UI" w:cs="Segoe UI"/>
-                <w:sz w:val="20"/>
-                <w:szCs w:val="20"/>
-              </w:rPr>
-              <w:t>3</w:t>
+              <w:t>October 3</w:t>
             </w:r>
             <w:r>
               <w:rPr>
@@ -3466,15 +3426,7 @@
                 <w:sz w:val="20"/>
                 <w:szCs w:val="20"/>
               </w:rPr>
-              <w:t xml:space="preserve">October </w:t>
-            </w:r>
-            <w:r>
-              <w:rPr>
-                <w:rFonts w:ascii="Segoe UI" w:hAnsi="Segoe UI" w:cs="Segoe UI"/>
-                <w:sz w:val="20"/>
-                <w:szCs w:val="20"/>
-              </w:rPr>
-              <w:t>17</w:t>
+              <w:t>October 17</w:t>
             </w:r>
             <w:r>
               <w:rPr>
@@ -3582,15 +3534,7 @@
                 <w:sz w:val="20"/>
                 <w:szCs w:val="20"/>
               </w:rPr>
-              <w:t xml:space="preserve">October </w:t>
-            </w:r>
-            <w:r>
-              <w:rPr>
-                <w:rFonts w:ascii="Segoe UI" w:hAnsi="Segoe UI" w:cs="Segoe UI"/>
-                <w:sz w:val="20"/>
-                <w:szCs w:val="20"/>
-              </w:rPr>
-              <w:t>24</w:t>
+              <w:t>October 24</w:t>
             </w:r>
             <w:r>
               <w:rPr>
@@ -3706,15 +3650,7 @@
                 <w:sz w:val="20"/>
                 <w:szCs w:val="20"/>
               </w:rPr>
-              <w:t xml:space="preserve">October </w:t>
-            </w:r>
-            <w:r>
-              <w:rPr>
-                <w:rFonts w:ascii="Segoe UI" w:hAnsi="Segoe UI" w:cs="Segoe UI"/>
-                <w:sz w:val="20"/>
-                <w:szCs w:val="20"/>
-              </w:rPr>
-              <w:t>31</w:t>
+              <w:t>October 31</w:t>
             </w:r>
             <w:r>
               <w:rPr>
@@ -3837,23 +3773,7 @@
                 <w:sz w:val="20"/>
                 <w:szCs w:val="20"/>
               </w:rPr>
-              <w:t>November</w:t>
-            </w:r>
-            <w:r>
-              <w:rPr>
-                <w:rFonts w:ascii="Segoe UI" w:hAnsi="Segoe UI" w:cs="Segoe UI"/>
-                <w:sz w:val="20"/>
-                <w:szCs w:val="20"/>
-              </w:rPr>
-              <w:t xml:space="preserve"> </w:t>
-            </w:r>
-            <w:r>
-              <w:rPr>
-                <w:rFonts w:ascii="Segoe UI" w:hAnsi="Segoe UI" w:cs="Segoe UI"/>
-                <w:sz w:val="20"/>
-                <w:szCs w:val="20"/>
-              </w:rPr>
-              <w:t>7</w:t>
+              <w:t>November 7</w:t>
             </w:r>
             <w:r>
               <w:rPr>
@@ -3979,15 +3899,7 @@
                 <w:sz w:val="20"/>
                 <w:szCs w:val="20"/>
               </w:rPr>
-              <w:t xml:space="preserve">November </w:t>
-            </w:r>
-            <w:r>
-              <w:rPr>
-                <w:rFonts w:ascii="Segoe UI" w:hAnsi="Segoe UI" w:cs="Segoe UI"/>
-                <w:sz w:val="20"/>
-                <w:szCs w:val="20"/>
-              </w:rPr>
-              <w:t>14</w:t>
+              <w:t>November 14</w:t>
             </w:r>
             <w:r>
               <w:rPr>
@@ -4095,15 +4007,7 @@
                 <w:sz w:val="20"/>
                 <w:szCs w:val="20"/>
               </w:rPr>
-              <w:t xml:space="preserve">November </w:t>
-            </w:r>
-            <w:r>
-              <w:rPr>
-                <w:rFonts w:ascii="Segoe UI" w:hAnsi="Segoe UI" w:cs="Segoe UI"/>
-                <w:sz w:val="20"/>
-                <w:szCs w:val="20"/>
-              </w:rPr>
-              <w:t>21</w:t>
+              <w:t>November 21</w:t>
             </w:r>
             <w:r>
               <w:rPr>
@@ -4234,15 +4138,7 @@
                 <w:sz w:val="20"/>
                 <w:szCs w:val="20"/>
               </w:rPr>
-              <w:t xml:space="preserve">November </w:t>
-            </w:r>
-            <w:r>
-              <w:rPr>
-                <w:rFonts w:ascii="Segoe UI" w:hAnsi="Segoe UI" w:cs="Segoe UI"/>
-                <w:sz w:val="20"/>
-                <w:szCs w:val="20"/>
-              </w:rPr>
-              <w:t>28</w:t>
+              <w:t>November 28</w:t>
             </w:r>
             <w:r>
               <w:rPr>
@@ -6789,7 +6685,7 @@
       </w:pPr>
     </w:pPrDefault>
   </w:docDefaults>
-  <w:latentStyles w:defLockedState="0" w:defUIPriority="99" w:defSemiHidden="0" w:defUnhideWhenUsed="0" w:defQFormat="0" w:count="376">
+  <w:latentStyles w:defLockedState="0" w:defUIPriority="99" w:defSemiHidden="0" w:defUnhideWhenUsed="0" w:defQFormat="0" w:count="375">
     <w:lsdException w:name="Normal" w:uiPriority="0" w:qFormat="1"/>
     <w:lsdException w:name="heading 1" w:uiPriority="9" w:qFormat="1"/>
     <w:lsdException w:name="heading 2" w:semiHidden="1" w:uiPriority="9" w:unhideWhenUsed="1" w:qFormat="1"/>
@@ -6895,6 +6791,7 @@
     <w:lsdException w:name="HTML Sample" w:semiHidden="1" w:unhideWhenUsed="1"/>
     <w:lsdException w:name="HTML Typewriter" w:semiHidden="1" w:unhideWhenUsed="1"/>
     <w:lsdException w:name="HTML Variable" w:semiHidden="1" w:unhideWhenUsed="1"/>
+    <w:lsdException w:name="Normal Table" w:semiHidden="1" w:unhideWhenUsed="1"/>
     <w:lsdException w:name="annotation subject" w:semiHidden="1" w:unhideWhenUsed="1"/>
     <w:lsdException w:name="No List" w:semiHidden="1" w:unhideWhenUsed="1"/>
     <w:lsdException w:name="Outline List 1" w:semiHidden="1" w:unhideWhenUsed="1"/>
@@ -6941,8 +6838,10 @@
     <w:lsdException w:name="Table Subtle 2" w:semiHidden="1" w:unhideWhenUsed="1"/>
     <w:lsdException w:name="Table Web 1" w:semiHidden="1" w:unhideWhenUsed="1"/>
     <w:lsdException w:name="Table Web 2" w:semiHidden="1" w:unhideWhenUsed="1"/>
+    <w:lsdException w:name="Table Web 3" w:semiHidden="1" w:unhideWhenUsed="1"/>
     <w:lsdException w:name="Balloon Text" w:semiHidden="1" w:unhideWhenUsed="1"/>
     <w:lsdException w:name="Table Grid" w:uiPriority="39"/>
+    <w:lsdException w:name="Table Theme" w:semiHidden="1" w:unhideWhenUsed="1"/>
     <w:lsdException w:name="Placeholder Text" w:semiHidden="1"/>
     <w:lsdException w:name="No Spacing" w:uiPriority="36" w:qFormat="1"/>
     <w:lsdException w:name="Light Shading" w:uiPriority="60"/>
@@ -7162,7 +7061,6 @@
     <w:lsdException w:name="Smart Hyperlink" w:semiHidden="1" w:unhideWhenUsed="1"/>
     <w:lsdException w:name="Hashtag" w:semiHidden="1" w:unhideWhenUsed="1"/>
     <w:lsdException w:name="Unresolved Mention" w:semiHidden="1" w:unhideWhenUsed="1"/>
-    <w:lsdException w:name="Smart Link" w:semiHidden="1" w:unhideWhenUsed="1"/>
   </w:latentStyles>
   <w:style w:type="paragraph" w:default="1" w:styleId="Normal">
     <w:name w:val="Normal"/>
@@ -32581,6 +32479,7 @@
     <w:rsid w:val="00856239"/>
     <w:rsid w:val="008F6FA8"/>
     <w:rsid w:val="00A03EF1"/>
+    <w:rsid w:val="00CF22F7"/>
     <w:rsid w:val="00D75F10"/>
     <w:rsid w:val="00EA7D41"/>
   </w:rsids>
@@ -32622,7 +32521,7 @@
       </w:pPr>
     </w:pPrDefault>
   </w:docDefaults>
-  <w:latentStyles w:defLockedState="0" w:defUIPriority="99" w:defSemiHidden="0" w:defUnhideWhenUsed="0" w:defQFormat="0" w:count="376">
+  <w:latentStyles w:defLockedState="0" w:defUIPriority="99" w:defSemiHidden="0" w:defUnhideWhenUsed="0" w:defQFormat="0" w:count="375">
     <w:lsdException w:name="Normal" w:uiPriority="0" w:qFormat="1"/>
     <w:lsdException w:name="heading 1" w:uiPriority="9" w:qFormat="1"/>
     <w:lsdException w:name="heading 2" w:semiHidden="1" w:uiPriority="9" w:unhideWhenUsed="1" w:qFormat="1"/>
@@ -32728,6 +32627,7 @@
     <w:lsdException w:name="HTML Sample" w:semiHidden="1" w:unhideWhenUsed="1"/>
     <w:lsdException w:name="HTML Typewriter" w:semiHidden="1" w:unhideWhenUsed="1"/>
     <w:lsdException w:name="HTML Variable" w:semiHidden="1" w:unhideWhenUsed="1"/>
+    <w:lsdException w:name="Normal Table" w:semiHidden="1" w:unhideWhenUsed="1"/>
     <w:lsdException w:name="annotation subject" w:semiHidden="1" w:unhideWhenUsed="1"/>
     <w:lsdException w:name="No List" w:semiHidden="1" w:unhideWhenUsed="1"/>
     <w:lsdException w:name="Outline List 1" w:semiHidden="1" w:unhideWhenUsed="1"/>
@@ -32774,8 +32674,10 @@
     <w:lsdException w:name="Table Subtle 2" w:semiHidden="1" w:unhideWhenUsed="1"/>
     <w:lsdException w:name="Table Web 1" w:semiHidden="1" w:unhideWhenUsed="1"/>
     <w:lsdException w:name="Table Web 2" w:semiHidden="1" w:unhideWhenUsed="1"/>
+    <w:lsdException w:name="Table Web 3" w:semiHidden="1" w:unhideWhenUsed="1"/>
     <w:lsdException w:name="Balloon Text" w:semiHidden="1" w:unhideWhenUsed="1"/>
     <w:lsdException w:name="Table Grid" w:uiPriority="39"/>
+    <w:lsdException w:name="Table Theme" w:semiHidden="1" w:unhideWhenUsed="1"/>
     <w:lsdException w:name="Placeholder Text" w:semiHidden="1"/>
     <w:lsdException w:name="No Spacing" w:uiPriority="1" w:qFormat="1"/>
     <w:lsdException w:name="Light Shading" w:uiPriority="60"/>
@@ -32995,7 +32897,6 @@
     <w:lsdException w:name="Smart Hyperlink" w:semiHidden="1" w:unhideWhenUsed="1"/>
     <w:lsdException w:name="Hashtag" w:semiHidden="1" w:unhideWhenUsed="1"/>
     <w:lsdException w:name="Unresolved Mention" w:semiHidden="1" w:unhideWhenUsed="1"/>
-    <w:lsdException w:name="Smart Link" w:semiHidden="1" w:unhideWhenUsed="1"/>
   </w:latentStyles>
   <w:style w:type="paragraph" w:default="1" w:styleId="Normal">
     <w:name w:val="Normal"/>

</xml_diff>

<commit_message>
Update Fall 2019 Syllabus: No Class on 10/17/19
</commit_message>
<xml_diff>
--- a/0 - Syllabus/DSBA-6190_Syllabus_Fall2019.docx
+++ b/0 - Syllabus/DSBA-6190_Syllabus_Fall2019.docx
@@ -2825,8 +2825,6 @@
               </w:rPr>
               <w:t>Automated Machine Learning</w:t>
             </w:r>
-            <w:bookmarkStart w:id="1" w:name="_GoBack"/>
-            <w:bookmarkEnd w:id="1"/>
           </w:p>
         </w:tc>
         <w:tc>
@@ -3409,11 +3407,11 @@
       <w:tr>
         <w:tc>
           <w:tcPr>
-            <w:cnfStyle w:val="001000000000" w:firstRow="0" w:lastRow="0" w:firstColumn="1" w:lastColumn="0" w:oddVBand="0" w:evenVBand="0" w:oddHBand="0" w:evenHBand="0" w:firstRowFirstColumn="0" w:firstRowLastColumn="0" w:lastRowFirstColumn="0" w:lastRowLastColumn="0"/>
             <w:tcW w:w="1800" w:type="dxa"/>
           </w:tcPr>
           <w:p>
             <w:pPr>
+              <w:cnfStyle w:val="001000000000" w:firstRow="0" w:lastRow="0" w:firstColumn="1" w:lastColumn="0" w:oddVBand="0" w:evenVBand="0" w:oddHBand="0" w:evenHBand="0" w:firstRowFirstColumn="0" w:firstRowLastColumn="0" w:lastRowFirstColumn="0" w:lastRowLastColumn="0"/>
               <w:rPr>
                 <w:rFonts w:ascii="Segoe UI" w:hAnsi="Segoe UI" w:cs="Segoe UI"/>
                 <w:sz w:val="20"/>
@@ -3445,7 +3443,6 @@
           </w:tcPr>
           <w:p>
             <w:pPr>
-              <w:cnfStyle w:val="000000000000" w:firstRow="0" w:lastRow="0" w:firstColumn="0" w:lastColumn="0" w:oddVBand="0" w:evenVBand="0" w:oddHBand="0" w:evenHBand="0" w:firstRowFirstColumn="0" w:firstRowLastColumn="0" w:lastRowFirstColumn="0" w:lastRowLastColumn="0"/>
               <w:rPr>
                 <w:rFonts w:ascii="Segoe UI" w:hAnsi="Segoe UI" w:cs="Segoe UI"/>
                 <w:sz w:val="20"/>
@@ -3458,7 +3455,7 @@
                 <w:sz w:val="20"/>
                 <w:szCs w:val="20"/>
               </w:rPr>
-              <w:t>Parallel Computing</w:t>
+              <w:t>NO CLASS</w:t>
             </w:r>
           </w:p>
         </w:tc>
@@ -3469,25 +3466,13 @@
           <w:p>
             <w:pPr>
               <w:pStyle w:val="ListParagraph"/>
-              <w:numPr>
-                <w:ilvl w:val="0"/>
-                <w:numId w:val="23"/>
-              </w:numPr>
-              <w:cnfStyle w:val="000000000000" w:firstRow="0" w:lastRow="0" w:firstColumn="0" w:lastColumn="0" w:oddVBand="0" w:evenVBand="0" w:oddHBand="0" w:evenHBand="0" w:firstRowFirstColumn="0" w:firstRowLastColumn="0" w:lastRowFirstColumn="0" w:lastRowLastColumn="0"/>
+              <w:ind w:left="480"/>
               <w:rPr>
                 <w:rFonts w:ascii="Segoe UI" w:hAnsi="Segoe UI" w:cs="Segoe UI"/>
                 <w:sz w:val="20"/>
                 <w:szCs w:val="20"/>
               </w:rPr>
             </w:pPr>
-            <w:r>
-              <w:rPr>
-                <w:rFonts w:ascii="Segoe UI" w:hAnsi="Segoe UI" w:cs="Segoe UI"/>
-                <w:sz w:val="20"/>
-                <w:szCs w:val="20"/>
-              </w:rPr>
-              <w:t>Intro to Parallel Computing</w:t>
-            </w:r>
           </w:p>
         </w:tc>
         <w:tc>
@@ -3496,21 +3481,14 @@
           </w:tcPr>
           <w:p>
             <w:pPr>
-              <w:cnfStyle w:val="000000000000" w:firstRow="0" w:lastRow="0" w:firstColumn="0" w:lastColumn="0" w:oddVBand="0" w:evenVBand="0" w:oddHBand="0" w:evenHBand="0" w:firstRowFirstColumn="0" w:firstRowLastColumn="0" w:lastRowFirstColumn="0" w:lastRowLastColumn="0"/>
               <w:rPr>
                 <w:rFonts w:ascii="Segoe UI" w:hAnsi="Segoe UI" w:cs="Segoe UI"/>
                 <w:sz w:val="20"/>
                 <w:szCs w:val="20"/>
               </w:rPr>
             </w:pPr>
-            <w:r>
-              <w:rPr>
-                <w:rFonts w:ascii="Segoe UI" w:hAnsi="Segoe UI" w:cs="Segoe UI"/>
-                <w:sz w:val="20"/>
-                <w:szCs w:val="20"/>
-              </w:rPr>
-              <w:t>Begin Parallel Computing Lab</w:t>
-            </w:r>
+            <w:bookmarkStart w:id="1" w:name="_GoBack"/>
+            <w:bookmarkEnd w:id="1"/>
           </w:p>
         </w:tc>
       </w:tr>
@@ -3594,6 +3572,29 @@
                 <w:sz w:val="20"/>
                 <w:szCs w:val="20"/>
               </w:rPr>
+              <w:t>Intro to Parallel Computing</w:t>
+            </w:r>
+          </w:p>
+          <w:p>
+            <w:pPr>
+              <w:pStyle w:val="ListParagraph"/>
+              <w:numPr>
+                <w:ilvl w:val="0"/>
+                <w:numId w:val="23"/>
+              </w:numPr>
+              <w:cnfStyle w:val="000000000000" w:firstRow="0" w:lastRow="0" w:firstColumn="0" w:lastColumn="0" w:oddVBand="0" w:evenVBand="0" w:oddHBand="0" w:evenHBand="0" w:firstRowFirstColumn="0" w:firstRowLastColumn="0" w:lastRowFirstColumn="0" w:lastRowLastColumn="0"/>
+              <w:rPr>
+                <w:rFonts w:ascii="Segoe UI" w:hAnsi="Segoe UI" w:cs="Segoe UI"/>
+                <w:sz w:val="20"/>
+                <w:szCs w:val="20"/>
+              </w:rPr>
+            </w:pPr>
+            <w:r>
+              <w:rPr>
+                <w:rFonts w:ascii="Segoe UI" w:hAnsi="Segoe UI" w:cs="Segoe UI"/>
+                <w:sz w:val="20"/>
+                <w:szCs w:val="20"/>
+              </w:rPr>
               <w:t xml:space="preserve">Data Structures </w:t>
             </w:r>
             <w:r>
@@ -3627,6 +3628,14 @@
                 <w:szCs w:val="20"/>
               </w:rPr>
             </w:pPr>
+            <w:r>
+              <w:rPr>
+                <w:rFonts w:ascii="Segoe UI" w:hAnsi="Segoe UI" w:cs="Segoe UI"/>
+                <w:sz w:val="20"/>
+                <w:szCs w:val="20"/>
+              </w:rPr>
+              <w:t>Begin Parallel Computing Lab</w:t>
+            </w:r>
           </w:p>
         </w:tc>
       </w:tr>
@@ -4330,6 +4339,7 @@
                 <w:sz w:val="20"/>
                 <w:szCs w:val="20"/>
               </w:rPr>
+              <w:lastRenderedPageBreak/>
               <w:t>December 12</w:t>
             </w:r>
             <w:r>
@@ -4413,7 +4423,6 @@
           <w:sz w:val="22"/>
           <w:szCs w:val="20"/>
         </w:rPr>
-        <w:lastRenderedPageBreak/>
         <w:t>Academic Integrity and Honesty:</w:t>
       </w:r>
       <w:r>
@@ -6685,7 +6694,7 @@
       </w:pPr>
     </w:pPrDefault>
   </w:docDefaults>
-  <w:latentStyles w:defLockedState="0" w:defUIPriority="99" w:defSemiHidden="0" w:defUnhideWhenUsed="0" w:defQFormat="0" w:count="375">
+  <w:latentStyles w:defLockedState="0" w:defUIPriority="99" w:defSemiHidden="0" w:defUnhideWhenUsed="0" w:defQFormat="0" w:count="377">
     <w:lsdException w:name="Normal" w:uiPriority="0" w:qFormat="1"/>
     <w:lsdException w:name="heading 1" w:uiPriority="9" w:qFormat="1"/>
     <w:lsdException w:name="heading 2" w:semiHidden="1" w:uiPriority="9" w:unhideWhenUsed="1" w:qFormat="1"/>
@@ -6791,7 +6800,6 @@
     <w:lsdException w:name="HTML Sample" w:semiHidden="1" w:unhideWhenUsed="1"/>
     <w:lsdException w:name="HTML Typewriter" w:semiHidden="1" w:unhideWhenUsed="1"/>
     <w:lsdException w:name="HTML Variable" w:semiHidden="1" w:unhideWhenUsed="1"/>
-    <w:lsdException w:name="Normal Table" w:semiHidden="1" w:unhideWhenUsed="1"/>
     <w:lsdException w:name="annotation subject" w:semiHidden="1" w:unhideWhenUsed="1"/>
     <w:lsdException w:name="No List" w:semiHidden="1" w:unhideWhenUsed="1"/>
     <w:lsdException w:name="Outline List 1" w:semiHidden="1" w:unhideWhenUsed="1"/>
@@ -6837,11 +6845,9 @@
     <w:lsdException w:name="Table Subtle 1" w:semiHidden="1" w:unhideWhenUsed="1"/>
     <w:lsdException w:name="Table Subtle 2" w:semiHidden="1" w:unhideWhenUsed="1"/>
     <w:lsdException w:name="Table Web 1" w:semiHidden="1" w:unhideWhenUsed="1"/>
-    <w:lsdException w:name="Table Web 2" w:semiHidden="1" w:unhideWhenUsed="1"/>
     <w:lsdException w:name="Table Web 3" w:semiHidden="1" w:unhideWhenUsed="1"/>
     <w:lsdException w:name="Balloon Text" w:semiHidden="1" w:unhideWhenUsed="1"/>
     <w:lsdException w:name="Table Grid" w:uiPriority="39"/>
-    <w:lsdException w:name="Table Theme" w:semiHidden="1" w:unhideWhenUsed="1"/>
     <w:lsdException w:name="Placeholder Text" w:semiHidden="1"/>
     <w:lsdException w:name="No Spacing" w:uiPriority="36" w:qFormat="1"/>
     <w:lsdException w:name="Light Shading" w:uiPriority="60"/>
@@ -7061,6 +7067,8 @@
     <w:lsdException w:name="Smart Hyperlink" w:semiHidden="1" w:unhideWhenUsed="1"/>
     <w:lsdException w:name="Hashtag" w:semiHidden="1" w:unhideWhenUsed="1"/>
     <w:lsdException w:name="Unresolved Mention" w:semiHidden="1" w:unhideWhenUsed="1"/>
+    <w:lsdException w:name="Smart Link" w:semiHidden="1" w:unhideWhenUsed="1"/>
+    <w:lsdException w:name="Smart Link Error" w:semiHidden="1" w:unhideWhenUsed="1"/>
   </w:latentStyles>
   <w:style w:type="paragraph" w:default="1" w:styleId="Normal">
     <w:name w:val="Normal"/>
@@ -32409,7 +32417,7 @@
   <w:font w:name="Wingdings">
     <w:panose1 w:val="05000000000000000000"/>
     <w:charset w:val="02"/>
-    <w:family w:val="auto"/>
+    <w:family w:val="decorative"/>
     <w:pitch w:val="variable"/>
     <w:sig w:usb0="00000000" w:usb1="10000000" w:usb2="00000000" w:usb3="00000000" w:csb0="80000000" w:csb1="00000000"/>
   </w:font>
@@ -32477,6 +32485,7 @@
     <w:rsid w:val="006248D2"/>
     <w:rsid w:val="00820A58"/>
     <w:rsid w:val="00856239"/>
+    <w:rsid w:val="008A4B99"/>
     <w:rsid w:val="008F6FA8"/>
     <w:rsid w:val="00A03EF1"/>
     <w:rsid w:val="00CF22F7"/>
@@ -32521,7 +32530,7 @@
       </w:pPr>
     </w:pPrDefault>
   </w:docDefaults>
-  <w:latentStyles w:defLockedState="0" w:defUIPriority="99" w:defSemiHidden="0" w:defUnhideWhenUsed="0" w:defQFormat="0" w:count="375">
+  <w:latentStyles w:defLockedState="0" w:defUIPriority="99" w:defSemiHidden="0" w:defUnhideWhenUsed="0" w:defQFormat="0" w:count="377">
     <w:lsdException w:name="Normal" w:uiPriority="0" w:qFormat="1"/>
     <w:lsdException w:name="heading 1" w:uiPriority="9" w:qFormat="1"/>
     <w:lsdException w:name="heading 2" w:semiHidden="1" w:uiPriority="9" w:unhideWhenUsed="1" w:qFormat="1"/>
@@ -32627,7 +32636,6 @@
     <w:lsdException w:name="HTML Sample" w:semiHidden="1" w:unhideWhenUsed="1"/>
     <w:lsdException w:name="HTML Typewriter" w:semiHidden="1" w:unhideWhenUsed="1"/>
     <w:lsdException w:name="HTML Variable" w:semiHidden="1" w:unhideWhenUsed="1"/>
-    <w:lsdException w:name="Normal Table" w:semiHidden="1" w:unhideWhenUsed="1"/>
     <w:lsdException w:name="annotation subject" w:semiHidden="1" w:unhideWhenUsed="1"/>
     <w:lsdException w:name="No List" w:semiHidden="1" w:unhideWhenUsed="1"/>
     <w:lsdException w:name="Outline List 1" w:semiHidden="1" w:unhideWhenUsed="1"/>
@@ -32673,11 +32681,9 @@
     <w:lsdException w:name="Table Subtle 1" w:semiHidden="1" w:unhideWhenUsed="1"/>
     <w:lsdException w:name="Table Subtle 2" w:semiHidden="1" w:unhideWhenUsed="1"/>
     <w:lsdException w:name="Table Web 1" w:semiHidden="1" w:unhideWhenUsed="1"/>
-    <w:lsdException w:name="Table Web 2" w:semiHidden="1" w:unhideWhenUsed="1"/>
     <w:lsdException w:name="Table Web 3" w:semiHidden="1" w:unhideWhenUsed="1"/>
     <w:lsdException w:name="Balloon Text" w:semiHidden="1" w:unhideWhenUsed="1"/>
     <w:lsdException w:name="Table Grid" w:uiPriority="39"/>
-    <w:lsdException w:name="Table Theme" w:semiHidden="1" w:unhideWhenUsed="1"/>
     <w:lsdException w:name="Placeholder Text" w:semiHidden="1"/>
     <w:lsdException w:name="No Spacing" w:uiPriority="1" w:qFormat="1"/>
     <w:lsdException w:name="Light Shading" w:uiPriority="60"/>
@@ -32897,6 +32903,8 @@
     <w:lsdException w:name="Smart Hyperlink" w:semiHidden="1" w:unhideWhenUsed="1"/>
     <w:lsdException w:name="Hashtag" w:semiHidden="1" w:unhideWhenUsed="1"/>
     <w:lsdException w:name="Unresolved Mention" w:semiHidden="1" w:unhideWhenUsed="1"/>
+    <w:lsdException w:name="Smart Link" w:semiHidden="1" w:unhideWhenUsed="1"/>
+    <w:lsdException w:name="Smart Link Error" w:semiHidden="1" w:unhideWhenUsed="1"/>
   </w:latentStyles>
   <w:style w:type="paragraph" w:default="1" w:styleId="Normal">
     <w:name w:val="Normal"/>

</xml_diff>